<commit_message>
word doc rough draft 2 for review
</commit_message>
<xml_diff>
--- a/Assignment1/Group2_Assignment1_24MAR19.docx
+++ b/Assignment1/Group2_Assignment1_24MAR19.docx
@@ -240,60 +240,65 @@
         <w:ind w:firstLine="720"/>
       </w:pPr>
       <w:r>
-        <w:t>Using fashion and trendiness as a discriminator for segments,</w:t>
-      </w:r>
-      <w:r>
-        <w:t xml:space="preserve"> </w:t>
-      </w:r>
-      <w:r>
-        <w:t>w</w:t>
-      </w:r>
-      <w:r>
-        <w:t>e could thus label the clusters as follows:</w:t>
-      </w:r>
-      <w:r>
-        <w:t xml:space="preserve"> Group 1 is </w:t>
-      </w:r>
-      <w:r>
-        <w:t xml:space="preserve">neutral </w:t>
-      </w:r>
-      <w:r>
-        <w:t xml:space="preserve">about fashion for themselves </w:t>
-      </w:r>
-      <w:r>
-        <w:t xml:space="preserve">and </w:t>
-      </w:r>
-      <w:r>
-        <w:t xml:space="preserve">for their car. </w:t>
-      </w:r>
-      <w:r>
-        <w:t xml:space="preserve"> Group</w:t>
-      </w:r>
-      <w:r>
-        <w:t xml:space="preserve"> 2</w:t>
-      </w:r>
-      <w:r>
-        <w:t xml:space="preserve"> </w:t>
+        <w:t>We used</w:t>
+      </w:r>
+      <w:r>
+        <w:t xml:space="preserve"> the </w:t>
+      </w:r>
+      <w:r>
+        <w:t xml:space="preserve">questions with highest variance across clusters as identifying factors for the cluster.  Based on this (Figure 5), </w:t>
+      </w:r>
+      <w:r>
+        <w:t xml:space="preserve">we can say that Cluster 2 prefer small, fashionable cars that can serve as a fashion statement.  Cluster </w:t>
+      </w:r>
+      <w:r>
+        <w:t>1</w:t>
+      </w:r>
+      <w:r>
+        <w:t xml:space="preserve"> is almost the exact opposite, with little focus on fashion and a bigger focus on performance and comfort.  Cluster </w:t>
+      </w:r>
+      <w:r>
+        <w:t>4</w:t>
+      </w:r>
+      <w:r>
+        <w:t xml:space="preserve"> is </w:t>
       </w:r>
       <w:proofErr w:type="gramStart"/>
       <w:r>
-        <w:t>are people who are</w:t>
+        <w:t>similar to</w:t>
       </w:r>
       <w:proofErr w:type="gramEnd"/>
       <w:r>
-        <w:t xml:space="preserve"> fashion conscious </w:t>
-      </w:r>
-      <w:r>
-        <w:t>themselves but</w:t>
-      </w:r>
-      <w:r>
-        <w:t xml:space="preserve"> are neutral about getting a trendy car.  Group </w:t>
+        <w:t xml:space="preserve"> Cluster </w:t>
+      </w:r>
+      <w:r>
+        <w:t>1</w:t>
+      </w:r>
+      <w:r>
+        <w:t xml:space="preserve">, though they are willing to compromise on comfort.  Cluster </w:t>
       </w:r>
       <w:r>
         <w:t>3</w:t>
       </w:r>
       <w:r>
-        <w:t xml:space="preserve"> is fashion conscious and wants a trendy car.  Group 4 is neutral to fashion for themselves, but strictly does not want a trendy car.</w:t>
+        <w:t xml:space="preserve"> is </w:t>
+      </w:r>
+      <w:r>
+        <w:t xml:space="preserve">also </w:t>
+      </w:r>
+      <w:proofErr w:type="gramStart"/>
+      <w:r>
+        <w:t>similar to</w:t>
+      </w:r>
+      <w:proofErr w:type="gramEnd"/>
+      <w:r>
+        <w:t xml:space="preserve"> Cluster </w:t>
+      </w:r>
+      <w:r>
+        <w:t>4</w:t>
+      </w:r>
+      <w:r>
+        <w:t>, though they are more practical and care more about comfort than fashion.</w:t>
       </w:r>
     </w:p>
     <w:p>
@@ -301,32 +306,37 @@
         <w:ind w:firstLine="720"/>
       </w:pPr>
       <w:r>
-        <w:t xml:space="preserve">The second approach </w:t>
-      </w:r>
-      <w:r>
-        <w:t xml:space="preserve">is to look at the </w:t>
-      </w:r>
-      <w:r>
-        <w:t xml:space="preserve">questions with highest variance across clusters as identifying factors for the cluster.  Based on this (Figure 5), </w:t>
-      </w:r>
-      <w:r>
-        <w:t xml:space="preserve">we can say that Cluster 2 prefer small, fashionable cars that can serve as a fashion statement.  Cluster 3 is almost the exact opposite, with little focus on fashion and a bigger focus on performance and comfort.  Cluster 1 is </w:t>
-      </w:r>
-      <w:proofErr w:type="gramStart"/>
-      <w:r>
-        <w:t>similar to</w:t>
-      </w:r>
-      <w:proofErr w:type="gramEnd"/>
-      <w:r>
-        <w:t xml:space="preserve"> Cluster 2, though they are willing to compromise on comfort.  Cluster 4 is </w:t>
-      </w:r>
-      <w:proofErr w:type="gramStart"/>
-      <w:r>
-        <w:t>similar to</w:t>
-      </w:r>
-      <w:proofErr w:type="gramEnd"/>
-      <w:r>
-        <w:t xml:space="preserve"> Cluster 2, though they are more practical and care more about comfort than fashion.</w:t>
+        <w:t xml:space="preserve">In Figure 6, Cluster </w:t>
+      </w:r>
+      <w:r>
+        <w:t>1</w:t>
+      </w:r>
+      <w:r>
+        <w:t xml:space="preserve"> is most likely to choose the Ka.  However, this cluster is relatively small and may not be an ideal place to focus </w:t>
+      </w:r>
+      <w:r>
+        <w:t xml:space="preserve">all of Ford’s </w:t>
+      </w:r>
+      <w:r>
+        <w:t xml:space="preserve">marketing initiatives.  Although Cluster </w:t>
+      </w:r>
+      <w:r>
+        <w:t>2</w:t>
+      </w:r>
+      <w:r>
+        <w:t xml:space="preserve"> is fundamentally different from Cluster 2, nearly half of the segment rates the Ka well and a significant portion of</w:t>
+      </w:r>
+      <w:r>
+        <w:t xml:space="preserve"> the</w:t>
+      </w:r>
+      <w:r>
+        <w:t xml:space="preserve"> remaining panel would consider the car.  As such, it may make sense to </w:t>
+      </w:r>
+      <w:r>
+        <w:t xml:space="preserve">target this segment to convince the middle-ground consumers. </w:t>
+      </w:r>
+      <w:r>
+        <w:t xml:space="preserve"> This aligns with the previous analysis that fashion-centric customers may be the appropriate market segment to target.</w:t>
       </w:r>
     </w:p>
     <w:p>
@@ -334,22 +344,28 @@
         <w:ind w:firstLine="720"/>
       </w:pPr>
       <w:r>
-        <w:t xml:space="preserve">In Figure 6, Cluster 2 is most likely to choose the Ka, aligning with earlier analysis that the car may be for fashion-focused customers.  However, this cluster is relatively small and may not be an ideal place to focus </w:t>
-      </w:r>
-      <w:r>
-        <w:t xml:space="preserve">all of Ford’s </w:t>
-      </w:r>
-      <w:r>
-        <w:t>marketing initiatives.  Although Cluster 3 is fundamentally different from Cluster 2, nearly half of the segment rates the Ka well and a significant portion of</w:t>
-      </w:r>
-      <w:r>
-        <w:t xml:space="preserve"> the</w:t>
-      </w:r>
-      <w:r>
-        <w:t xml:space="preserve"> remaining panel would consider the car.  As such, it may make sense to </w:t>
-      </w:r>
-      <w:r>
-        <w:t xml:space="preserve">target this segment to convince the middle-ground consumers. </w:t>
+        <w:t xml:space="preserve">Rather than clustering on psychographic features, one could also try clustering on demographic features.  Unfortunately, regardless of what size k was chosen, demographic clustering did not return satisfactory results.  As can be seen in Figure 7, there is one distinct cluster (red) in the lower </w:t>
+      </w:r>
+      <w:r>
+        <w:t>left-hand</w:t>
+      </w:r>
+      <w:r>
+        <w:t xml:space="preserve"> corner, with the remaining three clusters heavily overlapping each other.  </w:t>
+      </w:r>
+      <w:r>
+        <w:t>We chose to look at Age and First</w:t>
+      </w:r>
+      <w:r>
+        <w:t xml:space="preserve"> </w:t>
+      </w:r>
+      <w:r>
+        <w:t>Time</w:t>
+      </w:r>
+      <w:r>
+        <w:t xml:space="preserve"> </w:t>
+      </w:r>
+      <w:r>
+        <w:t>Purchase because these were statistically significant differentiators in the prior research.</w:t>
       </w:r>
     </w:p>
     <w:p>
@@ -357,39 +373,21 @@
         <w:ind w:firstLine="720"/>
       </w:pPr>
       <w:r>
-        <w:t xml:space="preserve">Rather than clustering on psychographic features, one could also try clustering on demographic features.  Unfortunately, regardless of what size k was chosen, demographic clustering did not return satisfactory results.  As can be seen in Figure 7, there is one distinct cluster (red) in the lower </w:t>
-      </w:r>
-      <w:r>
-        <w:t>left-hand</w:t>
-      </w:r>
-      <w:r>
-        <w:t xml:space="preserve"> corner, with the remaining three clusters heavily overlapping each other.  </w:t>
-      </w:r>
-      <w:r>
-        <w:t>We chose to look at Age and First</w:t>
-      </w:r>
-      <w:r>
-        <w:t xml:space="preserve"> </w:t>
-      </w:r>
-      <w:r>
-        <w:t>Time</w:t>
-      </w:r>
-      <w:r>
-        <w:t xml:space="preserve"> </w:t>
-      </w:r>
-      <w:r>
-        <w:t>Purchase because these were statistically significant differentiators in the prior research.</w:t>
-      </w:r>
-    </w:p>
-    <w:p>
-      <w:pPr>
-        <w:ind w:firstLine="720"/>
-      </w:pPr>
-      <w:r>
-        <w:t xml:space="preserve">Overall, the psychographic clustering returned more distinct results than the demographic clustering.  As such, we would recommend Ford use this approach.  </w:t>
-      </w:r>
-      <w:r>
-        <w:t xml:space="preserve">Cluster 2 is the natural buyers for the </w:t>
+        <w:t xml:space="preserve">Overall, the psychographic clustering returned more distinct results than the demographic clustering.  </w:t>
+      </w:r>
+      <w:bookmarkStart w:id="0" w:name="_GoBack"/>
+      <w:r>
+        <w:t xml:space="preserve">As such, we would recommend Ford use this approach.  </w:t>
+      </w:r>
+      <w:bookmarkEnd w:id="0"/>
+      <w:r>
+        <w:t xml:space="preserve">Cluster </w:t>
+      </w:r>
+      <w:r>
+        <w:t>1</w:t>
+      </w:r>
+      <w:r>
+        <w:t xml:space="preserve"> is the natural buyers for the </w:t>
       </w:r>
       <w:proofErr w:type="gramStart"/>
       <w:r>
@@ -397,13 +395,17 @@
       </w:r>
       <w:proofErr w:type="gramEnd"/>
       <w:r>
-        <w:t xml:space="preserve"> given the relatively small size of the cluster (12.8%), Ford will need to reach beyond this segment to gain back market share from the Twingo.  We suggest Ford also reach out to Cluster 3, which accounts for an additional 31.2% of the market.  Ford could take a page out of Renault’s book as the Twingo had targeted consumers who were both fashionable and desired a comfortable, practical car.</w:t>
+        <w:t xml:space="preserve"> given the relatively small size of the cluster (12.8%), Ford will need to reach beyond this segment to gain back market share from the Twingo.  We suggest Ford reach out to Cluster </w:t>
+      </w:r>
+      <w:r>
+        <w:t>2</w:t>
+      </w:r>
+      <w:r>
+        <w:t>, which accounts for an additional 31.2% of the market.  Ford could take a page out of Renault’s book as the Twingo had targeted consumers who were both fashionable and desired a comfortable, practical car.</w:t>
       </w:r>
     </w:p>
     <w:p/>
     <w:p>
-      <w:bookmarkStart w:id="0" w:name="_GoBack"/>
-      <w:bookmarkEnd w:id="0"/>
       <w:r>
         <w:br w:type="page"/>
       </w:r>
@@ -548,10 +550,10 @@
         </w:rPr>
         <w:lastRenderedPageBreak/>
         <w:drawing>
-          <wp:inline distT="0" distB="0" distL="0" distR="0" wp14:anchorId="3791F747" wp14:editId="788F1B1D">
+          <wp:inline distT="0" distB="0" distL="0" distR="0" wp14:anchorId="38F92083" wp14:editId="58C45DF5">
             <wp:extent cx="4699000" cy="3471545"/>
             <wp:effectExtent l="0" t="0" r="6350" b="0"/>
-            <wp:docPr id="6" name="Picture 6" descr="https://lh3.googleusercontent.com/mlv7uAjA3R36Oj4d8DFcvdXisMnW3GbxDjajH9yZ18sWbbzCtW1p8LF3-oyWZsQgI_SbmsmYjb7CFRUEw2ygc-HIehFworTxIndoQ9yuq4IyZrpJj8jMbXXxFCoRNodZOvHIfDau"/>
+            <wp:docPr id="5" name="Picture 5" descr="https://lh3.googleusercontent.com/8JKoh8Zg4uiERHUCOCwyhc2h_CeGslRBq1z29HA-cY2PwpotMYRduOuxqw_ve-PSClshXq3DIarDYE48vvpNQlazrDyA_UeOYo7eprVNYjQyYmw--I86SB_Yw3Pe-ZhzvZ4C0t95"/>
             <wp:cNvGraphicFramePr>
               <a:graphicFrameLocks xmlns:a="http://schemas.openxmlformats.org/drawingml/2006/main" noChangeAspect="1"/>
             </wp:cNvGraphicFramePr>
@@ -559,7 +561,7 @@
               <a:graphicData uri="http://schemas.openxmlformats.org/drawingml/2006/picture">
                 <pic:pic xmlns:pic="http://schemas.openxmlformats.org/drawingml/2006/picture">
                   <pic:nvPicPr>
-                    <pic:cNvPr id="0" name="Picture 7" descr="https://lh3.googleusercontent.com/mlv7uAjA3R36Oj4d8DFcvdXisMnW3GbxDjajH9yZ18sWbbzCtW1p8LF3-oyWZsQgI_SbmsmYjb7CFRUEw2ygc-HIehFworTxIndoQ9yuq4IyZrpJj8jMbXXxFCoRNodZOvHIfDau"/>
+                    <pic:cNvPr id="0" name="Picture 3" descr="https://lh3.googleusercontent.com/8JKoh8Zg4uiERHUCOCwyhc2h_CeGslRBq1z29HA-cY2PwpotMYRduOuxqw_ve-PSClshXq3DIarDYE48vvpNQlazrDyA_UeOYo7eprVNYjQyYmw--I86SB_Yw3Pe-ZhzvZ4C0t95"/>
                     <pic:cNvPicPr>
                       <a:picLocks noChangeAspect="1" noChangeArrowheads="1"/>
                     </pic:cNvPicPr>
@@ -613,10 +615,10 @@
           <w:color w:val="000000"/>
         </w:rPr>
         <w:drawing>
-          <wp:inline distT="0" distB="0" distL="0" distR="0" wp14:anchorId="42199B88" wp14:editId="6B708C1E">
+          <wp:inline distT="0" distB="0" distL="0" distR="0" wp14:anchorId="754B3705" wp14:editId="1E983094">
             <wp:extent cx="4699000" cy="3471545"/>
             <wp:effectExtent l="0" t="0" r="6350" b="0"/>
-            <wp:docPr id="4" name="Picture 4" descr="https://lh5.googleusercontent.com/nIHwPAbgLQW7hKfGjbRPCxE8F30eIUSTTFe_6D6k4fqbb3HHf2GaYqwHwTyJkd4OeSOb3gN8B5R-WkwwaEv0EgBtgB_aoxCkNOR4cd6CJtBzcBlEtdDtQNM1U16xTTjXquNj0vy3"/>
+            <wp:docPr id="11" name="Picture 11" descr="https://lh3.googleusercontent.com/jEu0bwU2U8X4lGB4BEhw6PWg9TwTf-eIRr_VTkNFNB7TPWuVT1W1swqXp0gqjqUV_L4TMxc6cEUsESxS_L97tNaZ8LSXe_9s-5wNFGtiyJIA7nRy-T13-lpKW195H_-0E6fWmZaW"/>
             <wp:cNvGraphicFramePr>
               <a:graphicFrameLocks xmlns:a="http://schemas.openxmlformats.org/drawingml/2006/main" noChangeAspect="1"/>
             </wp:cNvGraphicFramePr>
@@ -624,7 +626,7 @@
               <a:graphicData uri="http://schemas.openxmlformats.org/drawingml/2006/picture">
                 <pic:pic xmlns:pic="http://schemas.openxmlformats.org/drawingml/2006/picture">
                   <pic:nvPicPr>
-                    <pic:cNvPr id="0" name="Picture 3" descr="https://lh5.googleusercontent.com/nIHwPAbgLQW7hKfGjbRPCxE8F30eIUSTTFe_6D6k4fqbb3HHf2GaYqwHwTyJkd4OeSOb3gN8B5R-WkwwaEv0EgBtgB_aoxCkNOR4cd6CJtBzcBlEtdDtQNM1U16xTTjXquNj0vy3"/>
+                    <pic:cNvPr id="0" name="Picture 9" descr="https://lh3.googleusercontent.com/jEu0bwU2U8X4lGB4BEhw6PWg9TwTf-eIRr_VTkNFNB7TPWuVT1W1swqXp0gqjqUV_L4TMxc6cEUsESxS_L97tNaZ8LSXe_9s-5wNFGtiyJIA7nRy-T13-lpKW195H_-0E6fWmZaW"/>
                     <pic:cNvPicPr>
                       <a:picLocks noChangeAspect="1" noChangeArrowheads="1"/>
                     </pic:cNvPicPr>
@@ -676,10 +678,10 @@
         </w:rPr>
         <w:lastRenderedPageBreak/>
         <w:drawing>
-          <wp:inline distT="0" distB="0" distL="0" distR="0" wp14:anchorId="4BA62870" wp14:editId="047B7950">
-            <wp:extent cx="4699000" cy="3471545"/>
-            <wp:effectExtent l="0" t="0" r="6350" b="0"/>
-            <wp:docPr id="8" name="Picture 8" descr="https://lh5.googleusercontent.com/H8k-eez1qUUaJx346ftd8Zb8ixmT_UgIET5hPPOU5gvJOwfk0Le1dv4sYJj2QPc7uoDB8V8qlGd3QqJ0yJTLpvFSTxF3rk7zul8LaB7ubPt-EDOxaLOBXq1lgew0KLIRSdevnFaw"/>
+          <wp:inline distT="0" distB="0" distL="0" distR="0" wp14:anchorId="399C10FF" wp14:editId="57C944F5">
+            <wp:extent cx="4504267" cy="3426323"/>
+            <wp:effectExtent l="0" t="0" r="0" b="3175"/>
+            <wp:docPr id="7" name="Picture 7" descr="https://lh5.googleusercontent.com/qcMMeg1kN4XdLT-43xWUUpIxdgd-MhXngTbVOR2tyrEe-xloPdl3Zs8lQcbjfxX81JoDMLxFWdhc7xE-jchQwA5jqs5QDADfMRLcXiypUInHrWuy3ouoa_uqa5z1PEPYcAJhJDze"/>
             <wp:cNvGraphicFramePr>
               <a:graphicFrameLocks xmlns:a="http://schemas.openxmlformats.org/drawingml/2006/main" noChangeAspect="1"/>
             </wp:cNvGraphicFramePr>
@@ -687,13 +689,84 @@
               <a:graphicData uri="http://schemas.openxmlformats.org/drawingml/2006/picture">
                 <pic:pic xmlns:pic="http://schemas.openxmlformats.org/drawingml/2006/picture">
                   <pic:nvPicPr>
-                    <pic:cNvPr id="0" name="Picture 23" descr="https://lh5.googleusercontent.com/H8k-eez1qUUaJx346ftd8Zb8ixmT_UgIET5hPPOU5gvJOwfk0Le1dv4sYJj2QPc7uoDB8V8qlGd3QqJ0yJTLpvFSTxF3rk7zul8LaB7ubPt-EDOxaLOBXq1lgew0KLIRSdevnFaw"/>
+                    <pic:cNvPr id="0" name="Picture 5" descr="https://lh5.googleusercontent.com/qcMMeg1kN4XdLT-43xWUUpIxdgd-MhXngTbVOR2tyrEe-xloPdl3Zs8lQcbjfxX81JoDMLxFWdhc7xE-jchQwA5jqs5QDADfMRLcXiypUInHrWuy3ouoa_uqa5z1PEPYcAJhJDze"/>
                     <pic:cNvPicPr>
                       <a:picLocks noChangeAspect="1" noChangeArrowheads="1"/>
                     </pic:cNvPicPr>
                   </pic:nvPicPr>
                   <pic:blipFill>
                     <a:blip r:embed="rId8">
+                      <a:extLst>
+                        <a:ext uri="{28A0092B-C50C-407E-A947-70E740481C1C}">
+                          <a14:useLocalDpi xmlns:a14="http://schemas.microsoft.com/office/drawing/2010/main" val="0"/>
+                        </a:ext>
+                      </a:extLst>
+                    </a:blip>
+                    <a:srcRect/>
+                    <a:stretch>
+                      <a:fillRect/>
+                    </a:stretch>
+                  </pic:blipFill>
+                  <pic:spPr bwMode="auto">
+                    <a:xfrm>
+                      <a:off x="0" y="0"/>
+                      <a:ext cx="4522970" cy="3440550"/>
+                    </a:xfrm>
+                    <a:prstGeom prst="rect">
+                      <a:avLst/>
+                    </a:prstGeom>
+                    <a:noFill/>
+                    <a:ln>
+                      <a:noFill/>
+                    </a:ln>
+                  </pic:spPr>
+                </pic:pic>
+              </a:graphicData>
+            </a:graphic>
+          </wp:inline>
+        </w:drawing>
+      </w:r>
+    </w:p>
+    <w:p>
+      <w:r>
+        <w:t>Figure 5</w:t>
+      </w:r>
+    </w:p>
+    <w:p>
+      <w:pPr>
+        <w:rPr>
+          <w:rFonts w:ascii="Arial" w:hAnsi="Arial" w:cs="Arial"/>
+          <w:noProof/>
+          <w:color w:val="000000"/>
+        </w:rPr>
+      </w:pPr>
+    </w:p>
+    <w:p>
+      <w:r>
+        <w:rPr>
+          <w:rFonts w:ascii="Arial" w:hAnsi="Arial" w:cs="Arial"/>
+          <w:noProof/>
+          <w:color w:val="000000"/>
+        </w:rPr>
+        <w:drawing>
+          <wp:inline distT="0" distB="0" distL="0" distR="0" wp14:anchorId="2624FC9D" wp14:editId="1761F1F0">
+            <wp:extent cx="4699000" cy="3471545"/>
+            <wp:effectExtent l="0" t="0" r="6350" b="0"/>
+            <wp:docPr id="10" name="Picture 10" descr="https://lh4.googleusercontent.com/lXYnFjGzEdpZfBTzO9uCruHzTYQefgftSQ_6mH0_a1iWDN3RvfsmhCPe2upD1ffJClOsWhd8y6-EouCG76krd4eL6HbOWu7-11_911MoPVGxMZaesbgaySWGCVIjKbYcAC3OR73Q"/>
+            <wp:cNvGraphicFramePr>
+              <a:graphicFrameLocks xmlns:a="http://schemas.openxmlformats.org/drawingml/2006/main" noChangeAspect="1"/>
+            </wp:cNvGraphicFramePr>
+            <a:graphic xmlns:a="http://schemas.openxmlformats.org/drawingml/2006/main">
+              <a:graphicData uri="http://schemas.openxmlformats.org/drawingml/2006/picture">
+                <pic:pic xmlns:pic="http://schemas.openxmlformats.org/drawingml/2006/picture">
+                  <pic:nvPicPr>
+                    <pic:cNvPr id="0" name="Picture 7" descr="https://lh4.googleusercontent.com/lXYnFjGzEdpZfBTzO9uCruHzTYQefgftSQ_6mH0_a1iWDN3RvfsmhCPe2upD1ffJClOsWhd8y6-EouCG76krd4eL6HbOWu7-11_911MoPVGxMZaesbgaySWGCVIjKbYcAC3OR73Q"/>
+                    <pic:cNvPicPr>
+                      <a:picLocks noChangeAspect="1" noChangeArrowheads="1"/>
+                    </pic:cNvPicPr>
+                  </pic:nvPicPr>
+                  <pic:blipFill>
+                    <a:blip r:embed="rId9">
                       <a:extLst>
                         <a:ext uri="{28A0092B-C50C-407E-A947-70E740481C1C}">
                           <a14:useLocalDpi xmlns:a14="http://schemas.microsoft.com/office/drawing/2010/main" val="0"/>
@@ -717,80 +790,6 @@
                     <a:ln>
                       <a:noFill/>
                     </a:ln>
-                  </pic:spPr>
-                </pic:pic>
-              </a:graphicData>
-            </a:graphic>
-          </wp:inline>
-        </w:drawing>
-      </w:r>
-    </w:p>
-    <w:p>
-      <w:r>
-        <w:t>Figure 5</w:t>
-      </w:r>
-    </w:p>
-    <w:p>
-      <w:pPr>
-        <w:rPr>
-          <w:rFonts w:ascii="Arial" w:hAnsi="Arial" w:cs="Arial"/>
-          <w:noProof/>
-          <w:color w:val="000000"/>
-        </w:rPr>
-      </w:pPr>
-    </w:p>
-    <w:p>
-      <w:r>
-        <w:rPr>
-          <w:rFonts w:ascii="Arial" w:hAnsi="Arial" w:cs="Arial"/>
-          <w:noProof/>
-          <w:color w:val="000000"/>
-        </w:rPr>
-        <w:drawing>
-          <wp:inline distT="0" distB="0" distL="0" distR="0" wp14:anchorId="784BC1F8" wp14:editId="08EBABAB">
-            <wp:extent cx="4445000" cy="2514600"/>
-            <wp:effectExtent l="0" t="0" r="0" b="0"/>
-            <wp:docPr id="9" name="Picture 9" descr="https://lh5.googleusercontent.com/FVBskFuWI8w1GbJnuzUFEwtdVNK5SyKbDYtyasmrJBQq_F4qb3Pz96Rjdr2PyK4Dcbljo06luQENsTmUa475a6jDWcmuMGsQW58S8S7lJHEnOcfRJWQVXzt3yw20IYPuQ8WdMJgv"/>
-            <wp:cNvGraphicFramePr>
-              <a:graphicFrameLocks xmlns:a="http://schemas.openxmlformats.org/drawingml/2006/main" noChangeAspect="1"/>
-            </wp:cNvGraphicFramePr>
-            <a:graphic xmlns:a="http://schemas.openxmlformats.org/drawingml/2006/main">
-              <a:graphicData uri="http://schemas.openxmlformats.org/drawingml/2006/picture">
-                <pic:pic xmlns:pic="http://schemas.openxmlformats.org/drawingml/2006/picture">
-                  <pic:nvPicPr>
-                    <pic:cNvPr id="0" name="Picture 25" descr="https://lh5.googleusercontent.com/FVBskFuWI8w1GbJnuzUFEwtdVNK5SyKbDYtyasmrJBQq_F4qb3Pz96Rjdr2PyK4Dcbljo06luQENsTmUa475a6jDWcmuMGsQW58S8S7lJHEnOcfRJWQVXzt3yw20IYPuQ8WdMJgv"/>
-                    <pic:cNvPicPr>
-                      <a:picLocks noChangeAspect="1" noChangeArrowheads="1"/>
-                    </pic:cNvPicPr>
-                  </pic:nvPicPr>
-                  <pic:blipFill rotWithShape="1">
-                    <a:blip r:embed="rId9">
-                      <a:extLst>
-                        <a:ext uri="{28A0092B-C50C-407E-A947-70E740481C1C}">
-                          <a14:useLocalDpi xmlns:a14="http://schemas.microsoft.com/office/drawing/2010/main" val="0"/>
-                        </a:ext>
-                      </a:extLst>
-                    </a:blip>
-                    <a:srcRect r="5405" b="27566"/>
-                    <a:stretch/>
-                  </pic:blipFill>
-                  <pic:spPr bwMode="auto">
-                    <a:xfrm>
-                      <a:off x="0" y="0"/>
-                      <a:ext cx="4445000" cy="2514600"/>
-                    </a:xfrm>
-                    <a:prstGeom prst="rect">
-                      <a:avLst/>
-                    </a:prstGeom>
-                    <a:noFill/>
-                    <a:ln>
-                      <a:noFill/>
-                    </a:ln>
-                    <a:extLst>
-                      <a:ext uri="{53640926-AAD7-44D8-BBD7-CCE9431645EC}">
-                        <a14:shadowObscured xmlns:a14="http://schemas.microsoft.com/office/drawing/2010/main"/>
-                      </a:ext>
-                    </a:extLst>
                   </pic:spPr>
                 </pic:pic>
               </a:graphicData>

</xml_diff>